<commit_message>
WBS + résumé en anglais
</commit_message>
<xml_diff>
--- a/Rapport final/rapport clara.docx
+++ b/Rapport final/rapport clara.docx
@@ -1724,6 +1724,304 @@
           </wp:inline>
         </w:drawing>
       </w:r>
+    </w:p>
+    <w:p>
+      <w:pPr>
+        <w:jc w:val="both"/>
+      </w:pPr>
+    </w:p>
+    <w:p>
+      <w:pPr>
+        <w:jc w:val="both"/>
+      </w:pPr>
+    </w:p>
+    <w:p>
+      <w:pPr>
+        <w:jc w:val="both"/>
+      </w:pPr>
+    </w:p>
+    <w:p>
+      <w:pPr>
+        <w:jc w:val="both"/>
+      </w:pPr>
+    </w:p>
+    <w:p>
+      <w:pPr>
+        <w:jc w:val="both"/>
+      </w:pPr>
+    </w:p>
+    <w:p>
+      <w:pPr>
+        <w:jc w:val="both"/>
+      </w:pPr>
+    </w:p>
+    <w:p>
+      <w:pPr>
+        <w:jc w:val="both"/>
+      </w:pPr>
+    </w:p>
+    <w:p>
+      <w:pPr>
+        <w:jc w:val="both"/>
+        <w:rPr>
+          <w:lang w:val="en-US"/>
+        </w:rPr>
+      </w:pPr>
+      <w:r>
+        <w:rPr>
+          <w:lang w:val="en-US"/>
+        </w:rPr>
+        <w:lastRenderedPageBreak/>
+        <w:t>Our project consisted in two p</w:t>
+      </w:r>
+      <w:r>
+        <w:rPr>
+          <w:lang w:val="en-US"/>
+        </w:rPr>
+        <w:t>arts. On one hand, a virtual visit of the IUT of Clermont-Ferrand and on the other hand, an online generator allowing people to create their own panorama.</w:t>
+      </w:r>
+    </w:p>
+    <w:p>
+      <w:pPr>
+        <w:jc w:val="both"/>
+        <w:rPr>
+          <w:lang w:val="en-US"/>
+        </w:rPr>
+      </w:pPr>
+      <w:r>
+        <w:rPr>
+          <w:lang w:val="en-US"/>
+        </w:rPr>
+        <w:t>Our team is composed of five second year students</w:t>
+      </w:r>
+      <w:r>
+        <w:rPr>
+          <w:lang w:val="en-US"/>
+        </w:rPr>
+        <w:t xml:space="preserve">: </w:t>
+      </w:r>
+      <w:r>
+        <w:rPr>
+          <w:lang w:val="en-US"/>
+        </w:rPr>
+        <w:t xml:space="preserve">de Clément </w:t>
+      </w:r>
+      <w:proofErr w:type="spellStart"/>
+      <w:r>
+        <w:rPr>
+          <w:lang w:val="en-US"/>
+        </w:rPr>
+        <w:t>Ferrere</w:t>
+      </w:r>
+      <w:proofErr w:type="spellEnd"/>
+      <w:r>
+        <w:rPr>
+          <w:lang w:val="en-US"/>
+        </w:rPr>
+        <w:t xml:space="preserve">, Enzo </w:t>
+      </w:r>
+      <w:proofErr w:type="spellStart"/>
+      <w:r>
+        <w:rPr>
+          <w:lang w:val="en-US"/>
+        </w:rPr>
+        <w:t>Mazella</w:t>
+      </w:r>
+      <w:proofErr w:type="spellEnd"/>
+      <w:r>
+        <w:rPr>
+          <w:lang w:val="en-US"/>
+        </w:rPr>
+        <w:t xml:space="preserve">, Victor </w:t>
+      </w:r>
+      <w:proofErr w:type="spellStart"/>
+      <w:r>
+        <w:rPr>
+          <w:lang w:val="en-US"/>
+        </w:rPr>
+        <w:t>Mommalier</w:t>
+      </w:r>
+      <w:proofErr w:type="spellEnd"/>
+      <w:r>
+        <w:rPr>
+          <w:lang w:val="en-US"/>
+        </w:rPr>
+        <w:t xml:space="preserve">, Clara Poncet </w:t>
+      </w:r>
+      <w:r>
+        <w:rPr>
+          <w:lang w:val="en-US"/>
+        </w:rPr>
+        <w:t>and</w:t>
+      </w:r>
+      <w:r>
+        <w:rPr>
+          <w:lang w:val="en-US"/>
+        </w:rPr>
+        <w:t xml:space="preserve"> Lucile </w:t>
+      </w:r>
+      <w:proofErr w:type="spellStart"/>
+      <w:r>
+        <w:rPr>
+          <w:lang w:val="en-US"/>
+        </w:rPr>
+        <w:t>Velut</w:t>
+      </w:r>
+      <w:proofErr w:type="spellEnd"/>
+      <w:r>
+        <w:rPr>
+          <w:lang w:val="en-US"/>
+        </w:rPr>
+        <w:t xml:space="preserve"> and was supervised by our teacher Mr. Salva.</w:t>
+      </w:r>
+    </w:p>
+    <w:p>
+      <w:pPr>
+        <w:jc w:val="both"/>
+        <w:rPr>
+          <w:lang w:val="en-US"/>
+        </w:rPr>
+      </w:pPr>
+      <w:r>
+        <w:rPr>
+          <w:lang w:val="en-US"/>
+        </w:rPr>
+        <w:t xml:space="preserve">The visit </w:t>
+      </w:r>
+      <w:r>
+        <w:rPr>
+          <w:lang w:val="en-US"/>
+        </w:rPr>
+        <w:t>is an immersive experience where anyone can walk through the informatic department as if they were there. It also has informative signs to indicate where the user is and where they can go. We also added navigation arrows allowing the user to go from one scene to the other.</w:t>
+      </w:r>
+      <w:r>
+        <w:rPr>
+          <w:lang w:val="en-US"/>
+        </w:rPr>
+        <w:t xml:space="preserve"> The panorama also has a map which offers a global view of the IUT and allows the visitor to jump from one point to another faster. </w:t>
+      </w:r>
+    </w:p>
+    <w:p>
+      <w:pPr>
+        <w:jc w:val="both"/>
+        <w:rPr>
+          <w:lang w:val="en-US"/>
+        </w:rPr>
+      </w:pPr>
+      <w:r>
+        <w:rPr>
+          <w:lang w:val="en-US"/>
+        </w:rPr>
+        <w:t>To enhance the ergonomic aspects of the visit, we added animations and sound to the panorama and made improvements to reduce the loading time as the photographs of the IUT were heavy files.</w:t>
+      </w:r>
+    </w:p>
+    <w:p>
+      <w:pPr>
+        <w:jc w:val="both"/>
+        <w:rPr>
+          <w:lang w:val="en-US"/>
+        </w:rPr>
+      </w:pPr>
+      <w:r>
+        <w:rPr>
+          <w:lang w:val="en-US"/>
+        </w:rPr>
+        <w:t>Whereas the IUT visit is mainly aimed towards prospective students, we hope to attract a wider audience with our generator. We wanted it to be accessible and easy to use so that anyone having 360° photographs could use it to create their own VR panorama.</w:t>
+      </w:r>
+    </w:p>
+    <w:p>
+      <w:pPr>
+        <w:jc w:val="both"/>
+        <w:rPr>
+          <w:lang w:val="en-US"/>
+        </w:rPr>
+      </w:pPr>
+      <w:r>
+        <w:rPr>
+          <w:lang w:val="en-US"/>
+        </w:rPr>
+        <w:t xml:space="preserve">By using the generator, the user can upload their photographs and edit each scene. They can add signs and arrows for each photograph, and then add a map which will offer a wider view of their whole panorama and allow easy navigation. </w:t>
+      </w:r>
+    </w:p>
+    <w:p>
+      <w:pPr>
+        <w:jc w:val="both"/>
+        <w:rPr>
+          <w:lang w:val="en-US"/>
+        </w:rPr>
+      </w:pPr>
+      <w:r>
+        <w:rPr>
+          <w:lang w:val="en-US"/>
+        </w:rPr>
+        <w:t>Once each photograph has been edited and the map has been created, the user can save their panorama by downloading a zipped file containing an HTML panorama and all the necessary photographs and icons.</w:t>
+      </w:r>
+    </w:p>
+    <w:p>
+      <w:pPr>
+        <w:jc w:val="both"/>
+        <w:rPr>
+          <w:lang w:val="en-US"/>
+        </w:rPr>
+      </w:pPr>
+      <w:r>
+        <w:rPr>
+          <w:lang w:val="en-US"/>
+        </w:rPr>
+        <w:t>The generator is functional but could be improved with further functionalities, such as the upload of a panorama to visualize it or the possibility to save a work-in-progress panorama to finish it later.</w:t>
+      </w:r>
+    </w:p>
+    <w:p>
+      <w:pPr>
+        <w:jc w:val="both"/>
+        <w:rPr>
+          <w:lang w:val="en-US"/>
+        </w:rPr>
+      </w:pPr>
+      <w:r>
+        <w:rPr>
+          <w:lang w:val="en-US"/>
+        </w:rPr>
+        <w:t>Th</w:t>
+      </w:r>
+      <w:r>
+        <w:rPr>
+          <w:lang w:val="en-US"/>
+        </w:rPr>
+        <w:t>e</w:t>
+      </w:r>
+      <w:r>
+        <w:rPr>
+          <w:lang w:val="en-US"/>
+        </w:rPr>
+        <w:t xml:space="preserve"> interactive visit has been made using the framework A-Frame</w:t>
+      </w:r>
+      <w:r>
+        <w:rPr>
+          <w:lang w:val="en-US"/>
+        </w:rPr>
+        <w:t>,</w:t>
+      </w:r>
+      <w:r>
+        <w:rPr>
+          <w:lang w:val="en-US"/>
+        </w:rPr>
+        <w:t xml:space="preserve"> which is an open-source HTML framework designed to allow web applications to easily offer a VR experience.</w:t>
+      </w:r>
+      <w:r>
+        <w:rPr>
+          <w:lang w:val="en-US"/>
+        </w:rPr>
+        <w:t xml:space="preserve"> We also used A-Frame for the edit view of the generator as well as the result. The rest of the generator has been made using PHP and JavaScript.</w:t>
+      </w:r>
+    </w:p>
+    <w:p>
+      <w:pPr>
+        <w:jc w:val="both"/>
+        <w:rPr>
+          <w:lang w:val="en-US"/>
+        </w:rPr>
+      </w:pPr>
     </w:p>
     <w:sectPr>
       <w:pgSz w:w="11906" w:h="16838"/>

</xml_diff>